<commit_message>
delete 1h bitmex strategy
</commit_message>
<xml_diff>
--- a/note/architecture.docx
+++ b/note/architecture.docx
@@ -20,8 +20,6 @@
       <w:r>
         <w:t>–(REQ-REP?</w:t>
       </w:r>
-      <w:bookmarkStart w:id="0" w:name="_GoBack"/>
-      <w:bookmarkEnd w:id="0"/>
       <w:r>
         <w:t xml:space="preserve">&gt; </w:t>
       </w:r>
@@ -162,13 +160,8 @@
       </w:r>
     </w:p>
     <w:p>
-      <w:proofErr w:type="gramStart"/>
-      <w:r>
-        <w:t>Zeromq :</w:t>
-      </w:r>
-      <w:proofErr w:type="gramEnd"/>
-      <w:r>
-        <w:t xml:space="preserve"> </w:t>
+      <w:r>
+        <w:t xml:space="preserve">Zeromq : </w:t>
       </w:r>
       <w:r>
         <w:rPr>
@@ -187,7 +180,6 @@
       </w:r>
     </w:p>
     <w:p>
-      <w:proofErr w:type="gramStart"/>
       <w:r>
         <w:rPr>
           <w:rFonts w:hint="eastAsia"/>
@@ -195,11 +187,7 @@
         <w:t>I</w:t>
       </w:r>
       <w:r>
-        <w:t>nfluxDB :</w:t>
-      </w:r>
-      <w:proofErr w:type="gramEnd"/>
-      <w:r>
-        <w:t xml:space="preserve"> </w:t>
+        <w:t xml:space="preserve">nfluxDB : </w:t>
       </w:r>
       <w:r>
         <w:rPr>
@@ -215,7 +203,6 @@
       </w:r>
     </w:p>
     <w:p>
-      <w:proofErr w:type="gramStart"/>
       <w:r>
         <w:rPr>
           <w:rFonts w:hint="eastAsia"/>
@@ -223,11 +210,7 @@
         <w:t>G</w:t>
       </w:r>
       <w:r>
-        <w:t>rafana :</w:t>
-      </w:r>
-      <w:proofErr w:type="gramEnd"/>
-      <w:r>
-        <w:t xml:space="preserve"> </w:t>
+        <w:t xml:space="preserve">rafana : </w:t>
       </w:r>
       <w:r>
         <w:rPr>
@@ -278,7 +261,19 @@
         <w:t>봇(</w:t>
       </w:r>
       <w:r>
-        <w:t>bitmex 1h)</w:t>
+        <w:t xml:space="preserve">bitmex </w:t>
+      </w:r>
+      <w:r>
+        <w:t>1</w:t>
+      </w:r>
+      <w:r>
+        <w:rPr>
+          <w:rFonts w:hint="eastAsia"/>
+        </w:rPr>
+        <w:t>d</w:t>
+      </w:r>
+      <w:r>
+        <w:t>)</w:t>
       </w:r>
       <w:r>
         <w:t xml:space="preserve"> </w:t>
@@ -331,7 +326,12 @@
         <w:t>트레이딩 봇 구현(</w:t>
       </w:r>
       <w:r>
-        <w:t>bitmex 1d)</w:t>
+        <w:t>binance</w:t>
+      </w:r>
+      <w:bookmarkStart w:id="0" w:name="_GoBack"/>
+      <w:bookmarkEnd w:id="0"/>
+      <w:r>
+        <w:t xml:space="preserve"> 1d)</w:t>
       </w:r>
     </w:p>
     <w:p>

</xml_diff>

<commit_message>
make basic algorithm with coments
</commit_message>
<xml_diff>
--- a/note/architecture.docx
+++ b/note/architecture.docx
@@ -7,24 +7,44 @@
         <w:rPr>
           <w:rFonts w:hint="eastAsia"/>
         </w:rPr>
-        <w:t>&lt;구조&gt;</w:t>
-      </w:r>
-    </w:p>
-    <w:p>
-      <w:r>
-        <w:rPr>
-          <w:rFonts w:hint="eastAsia"/>
-        </w:rPr>
-        <w:t xml:space="preserve">텔레그램 봇 </w:t>
-      </w:r>
-      <w:r>
-        <w:t>–(REQ-REP</w:t>
-      </w:r>
-      <w:r>
-        <w:t>)</w:t>
+        <w:t>&lt;사용 버전&gt;</w:t>
+      </w:r>
+    </w:p>
+    <w:p>
+      <w:r>
+        <w:rPr>
+          <w:rFonts w:hint="eastAsia"/>
+        </w:rPr>
+        <w:t>P</w:t>
+      </w:r>
+      <w:r>
+        <w:t>ython 3.8.0</w:t>
       </w:r>
       <w:bookmarkStart w:id="0" w:name="_GoBack"/>
       <w:bookmarkEnd w:id="0"/>
+    </w:p>
+    <w:p/>
+    <w:p>
+      <w:r>
+        <w:rPr>
+          <w:rFonts w:hint="eastAsia"/>
+        </w:rPr>
+        <w:t>&lt;구조&gt;</w:t>
+      </w:r>
+    </w:p>
+    <w:p>
+      <w:r>
+        <w:rPr>
+          <w:rFonts w:hint="eastAsia"/>
+        </w:rPr>
+        <w:t xml:space="preserve">텔레그램 봇 </w:t>
+      </w:r>
+      <w:r>
+        <w:t>–(REQ-REP</w:t>
+      </w:r>
+      <w:r>
+        <w:t>)</w:t>
+      </w:r>
       <w:r>
         <w:t xml:space="preserve">&gt; </w:t>
       </w:r>

</xml_diff>